<commit_message>
DOC : Proposal content update
</commit_message>
<xml_diff>
--- a/Eksplorasi Nusantara.docx
+++ b/Eksplorasi Nusantara.docx
@@ -245,7 +245,19 @@
         <w:rPr>
           <w:lang w:val="sv-SE"/>
         </w:rPr>
-        <w:t xml:space="preserve">Tujuan utama dari proyek "Eksplorasi Nusantara: Mengenal Budaya Indonesia" adalah untuk mendalamkan pemahaman masyarakat tentang keberagaman budaya Indonesia. Kami percaya bahwa kekayaan budaya sebuah bangsa adalah cermin dari identitas dan sejarahnya. Oleh karena itu, kami berusaha untuk menyajikan konten yang mendalam dan bervariasi tentang berbagai aspek budaya Indonesia, mulai dari seni rupa hingga kerajinan tradisional, dari tarian adat hingga kisah-kisah mitologi lokal. </w:t>
+        <w:t xml:space="preserve">Tujuan utama dari proyek </w:t>
+      </w:r>
+      <w:r>
+        <w:rPr>
+          <w:lang w:val="sv-SE"/>
+        </w:rPr>
+        <w:t>ini</w:t>
+      </w:r>
+      <w:r>
+        <w:rPr>
+          <w:lang w:val="sv-SE"/>
+        </w:rPr>
+        <w:t xml:space="preserve"> adalah untuk mendalamkan pemahaman masyarakat tentang keberagaman budaya Indonesia. Kami percaya bahwa kekayaan budaya sebuah bangsa adalah cermin dari identitas dan sejarahnya. Oleh karena itu, kami berusaha untuk menyajikan konten yang mendalam dan bervariasi tentang berbagai aspek budaya Indonesia, mulai dari seni rupa hingga kerajinan tradisional, dari tarian adat hingga kisah-kisah mitologi lokal. </w:t>
       </w:r>
     </w:p>
     <w:p>
@@ -297,7 +309,19 @@
         <w:rPr>
           <w:lang w:val="sv-SE"/>
         </w:rPr>
-        <w:t xml:space="preserve">Selain meningkatkan pemahaman, salah satu tujuan utama kami adalah untuk mendorong partisipasi aktif masyarakat dalam upaya pelestarian budaya Indonesia. Kebudayaan suatu bangsa tidak hanya merupakan warisan berharga dari masa lalu, tetapi juga menjadi modal penting dalam membangun identitas dan keberlanjutan masa depan. Oleh karena itu, melalui platform "Eksplorasi Nusantara", kami ingin memotivasi dan menginspirasi masyarakat untuk menjaga dan melestarikan warisan budaya Indonesia. </w:t>
+        <w:t>Selain meningkatkan pemahaman, salah satu tujuan utama kami adalah untuk mendorong partisipasi aktif masyarakat dalam upaya pelestarian budaya Indonesia. Kebudayaan suatu bangsa tidak hanya merupakan warisan berharga dari masa lalu, tetapi juga menjadi modal penting dalam membangun identitas dan keberlanjutan masa depan. Oleh karena itu, melalui platform "</w:t>
+      </w:r>
+      <w:r>
+        <w:rPr>
+          <w:lang w:val="sv-SE"/>
+        </w:rPr>
+        <w:t>Aksara Nusantara</w:t>
+      </w:r>
+      <w:r>
+        <w:rPr>
+          <w:lang w:val="sv-SE"/>
+        </w:rPr>
+        <w:t xml:space="preserve">", kami ingin memotivasi dan menginspirasi masyarakat untuk menjaga dan melestarikan warisan budaya Indonesia. </w:t>
       </w:r>
     </w:p>
     <w:p>
@@ -384,6 +408,182 @@
     </w:p>
     <w:p>
       <w:pPr>
+        <w:jc w:val="both"/>
+        <w:rPr>
+          <w:lang w:val="sv-SE"/>
+        </w:rPr>
+      </w:pPr>
+    </w:p>
+    <w:p>
+      <w:pPr>
+        <w:jc w:val="both"/>
+        <w:rPr>
+          <w:lang w:val="sv-SE"/>
+        </w:rPr>
+      </w:pPr>
+    </w:p>
+    <w:p>
+      <w:pPr>
+        <w:jc w:val="both"/>
+        <w:rPr>
+          <w:lang w:val="sv-SE"/>
+        </w:rPr>
+      </w:pPr>
+    </w:p>
+    <w:p>
+      <w:pPr>
+        <w:jc w:val="both"/>
+        <w:rPr>
+          <w:lang w:val="sv-SE"/>
+        </w:rPr>
+      </w:pPr>
+    </w:p>
+    <w:p>
+      <w:pPr>
+        <w:jc w:val="both"/>
+        <w:rPr>
+          <w:lang w:val="sv-SE"/>
+        </w:rPr>
+      </w:pPr>
+    </w:p>
+    <w:p>
+      <w:pPr>
+        <w:jc w:val="both"/>
+        <w:rPr>
+          <w:lang w:val="sv-SE"/>
+        </w:rPr>
+      </w:pPr>
+    </w:p>
+    <w:p>
+      <w:pPr>
+        <w:jc w:val="both"/>
+        <w:rPr>
+          <w:lang w:val="sv-SE"/>
+        </w:rPr>
+      </w:pPr>
+    </w:p>
+    <w:p>
+      <w:pPr>
+        <w:jc w:val="both"/>
+        <w:rPr>
+          <w:lang w:val="sv-SE"/>
+        </w:rPr>
+      </w:pPr>
+    </w:p>
+    <w:p>
+      <w:pPr>
+        <w:jc w:val="both"/>
+        <w:rPr>
+          <w:lang w:val="sv-SE"/>
+        </w:rPr>
+      </w:pPr>
+    </w:p>
+    <w:p>
+      <w:pPr>
+        <w:jc w:val="both"/>
+        <w:rPr>
+          <w:lang w:val="sv-SE"/>
+        </w:rPr>
+      </w:pPr>
+    </w:p>
+    <w:p>
+      <w:pPr>
+        <w:jc w:val="both"/>
+        <w:rPr>
+          <w:lang w:val="sv-SE"/>
+        </w:rPr>
+      </w:pPr>
+    </w:p>
+    <w:p>
+      <w:pPr>
+        <w:jc w:val="both"/>
+        <w:rPr>
+          <w:lang w:val="sv-SE"/>
+        </w:rPr>
+      </w:pPr>
+    </w:p>
+    <w:p>
+      <w:pPr>
+        <w:jc w:val="both"/>
+        <w:rPr>
+          <w:lang w:val="sv-SE"/>
+        </w:rPr>
+      </w:pPr>
+    </w:p>
+    <w:p>
+      <w:pPr>
+        <w:jc w:val="both"/>
+        <w:rPr>
+          <w:lang w:val="sv-SE"/>
+        </w:rPr>
+      </w:pPr>
+    </w:p>
+    <w:p>
+      <w:pPr>
+        <w:jc w:val="both"/>
+        <w:rPr>
+          <w:lang w:val="sv-SE"/>
+        </w:rPr>
+      </w:pPr>
+    </w:p>
+    <w:p>
+      <w:pPr>
+        <w:jc w:val="both"/>
+        <w:rPr>
+          <w:lang w:val="sv-SE"/>
+        </w:rPr>
+      </w:pPr>
+    </w:p>
+    <w:p>
+      <w:pPr>
+        <w:jc w:val="both"/>
+        <w:rPr>
+          <w:lang w:val="sv-SE"/>
+        </w:rPr>
+      </w:pPr>
+    </w:p>
+    <w:p>
+      <w:pPr>
+        <w:jc w:val="both"/>
+        <w:rPr>
+          <w:lang w:val="sv-SE"/>
+        </w:rPr>
+      </w:pPr>
+    </w:p>
+    <w:p>
+      <w:pPr>
+        <w:jc w:val="both"/>
+        <w:rPr>
+          <w:lang w:val="sv-SE"/>
+        </w:rPr>
+      </w:pPr>
+    </w:p>
+    <w:p>
+      <w:pPr>
+        <w:jc w:val="both"/>
+        <w:rPr>
+          <w:lang w:val="sv-SE"/>
+        </w:rPr>
+      </w:pPr>
+    </w:p>
+    <w:p>
+      <w:pPr>
+        <w:jc w:val="both"/>
+        <w:rPr>
+          <w:lang w:val="sv-SE"/>
+        </w:rPr>
+      </w:pPr>
+    </w:p>
+    <w:p>
+      <w:pPr>
+        <w:jc w:val="both"/>
+        <w:rPr>
+          <w:lang w:val="sv-SE"/>
+        </w:rPr>
+      </w:pPr>
+    </w:p>
+    <w:p>
+      <w:pPr>
         <w:pStyle w:val="Heading1"/>
         <w:jc w:val="both"/>
         <w:rPr>
@@ -394,6 +594,7 @@
         <w:rPr>
           <w:lang w:val="sv-SE"/>
         </w:rPr>
+        <w:lastRenderedPageBreak/>
         <w:t>Solusi</w:t>
       </w:r>
     </w:p>
@@ -409,8 +610,204 @@
         <w:rPr>
           <w:lang w:val="sv-SE"/>
         </w:rPr>
-        <w:t>Kami akan menciptakan sebuah website interaktif yang bernama "Eksplorasi Nusantara: Mengenal Budaya Indonesia", sebuah tempat di mana pengguna dapat menemukan berbagai informasi dan inspirasi tentang kekayaan budaya dan alam Indonesia. Berikut adalah fitur-fitur utama yang akan kami hadirkan:</w:t>
-      </w:r>
+        <w:t>Kami akan menciptakan sebuah website interaktif yang bernama "</w:t>
+      </w:r>
+      <w:r>
+        <w:rPr>
+          <w:lang w:val="sv-SE"/>
+        </w:rPr>
+        <w:t>Aksara Nusantara</w:t>
+      </w:r>
+      <w:r>
+        <w:rPr>
+          <w:lang w:val="sv-SE"/>
+        </w:rPr>
+        <w:t>", sebuah tempat di mana pengguna dapat menemukan berbagai informasi dan inspirasi tentang kekayaan budaya dan alam Indonesia. Berikut adalah fitur-fitur utama yang akan kami hadirkan:</w:t>
+      </w:r>
+    </w:p>
+    <w:p>
+      <w:pPr>
+        <w:pStyle w:val="Heading2"/>
+        <w:ind w:firstLine="720"/>
+        <w:jc w:val="both"/>
+        <w:rPr>
+          <w:lang w:val="sv-SE"/>
+        </w:rPr>
+      </w:pPr>
+      <w:r>
+        <w:rPr>
+          <w:lang w:val="sv-SE"/>
+        </w:rPr>
+        <w:t>Galeri Budaya</w:t>
+      </w:r>
+    </w:p>
+    <w:p>
+      <w:pPr>
+        <w:ind w:left="720"/>
+        <w:jc w:val="both"/>
+        <w:rPr>
+          <w:lang w:val="sv-SE"/>
+        </w:rPr>
+      </w:pPr>
+      <w:r>
+        <w:rPr>
+          <w:lang w:val="sv-SE"/>
+        </w:rPr>
+        <w:tab/>
+      </w:r>
+      <w:r>
+        <w:rPr>
+          <w:lang w:val="sv-SE"/>
+        </w:rPr>
+        <w:t>Kami akan menyajikan sebuah galeri budaya yang mendalam, menjadi pusat pengetahuan yang kaya akan informasi tentang keberagaman budaya Indonesia. Galeri ini akan berisi koleksi foto dan video berkualitas tinggi yang memperkenalkan berbagai aspek budaya Indonesia, mulai dari seni tradisional hingga upacara adat, dari rumah adat hingga kerajinan tangan lokal. Pengguna akan dapat menelusuri galeri berdasarkan daerah, tema, atau jenis budaya, sehingga mereka dapat memperluas pemahaman mereka tentang kekayaan budaya Indonesia dengan cara yang terstruktur dan menyeluruh.</w:t>
+      </w:r>
+    </w:p>
+    <w:p>
+      <w:pPr>
+        <w:pStyle w:val="Heading2"/>
+        <w:ind w:firstLine="720"/>
+        <w:jc w:val="both"/>
+        <w:rPr>
+          <w:lang w:val="sv-SE"/>
+        </w:rPr>
+      </w:pPr>
+      <w:r>
+        <w:rPr>
+          <w:lang w:val="sv-SE"/>
+        </w:rPr>
+        <w:t>Ekspedisi Virtual</w:t>
+      </w:r>
+    </w:p>
+    <w:p>
+      <w:pPr>
+        <w:ind w:left="720"/>
+        <w:jc w:val="both"/>
+        <w:rPr>
+          <w:lang w:val="sv-SE"/>
+        </w:rPr>
+      </w:pPr>
+      <w:r>
+        <w:rPr>
+          <w:lang w:val="sv-SE"/>
+        </w:rPr>
+        <w:tab/>
+      </w:r>
+      <w:r>
+        <w:rPr>
+          <w:lang w:val="sv-SE"/>
+        </w:rPr>
+        <w:t>Selain itu, kami akan menyediakan pengalaman ekspedisi virtual yang memungkinkan pengguna untuk menjelajahi tempat-tempat bersejarah, rumah adat, situs arkeologi, dan cagar alam di seluruh Indonesia. Melalui teknologi 360 derajat, pengguna akan dapat merasakan atmosfer dan keindahan langsung dari lokasi-lokasi ini, tanpa harus meninggalkan kenyamanan rumah mereka. Dengan menghadirkan pengalaman ini, kami bertujuan untuk membuka pintu bagi pengalaman baru dalam menjelajahi kekayaan budaya dan alam Indonesia, serta merangsang rasa ingin tahu dan minat dalam menjaga dan melestarikan warisan budaya dan alam.</w:t>
+      </w:r>
+    </w:p>
+    <w:p>
+      <w:pPr>
+        <w:pStyle w:val="Heading2"/>
+        <w:ind w:firstLine="720"/>
+        <w:jc w:val="both"/>
+        <w:rPr>
+          <w:lang w:val="sv-SE"/>
+        </w:rPr>
+      </w:pPr>
+      <w:r>
+        <w:rPr>
+          <w:lang w:val="sv-SE"/>
+        </w:rPr>
+        <w:t>Kuliner Nusantara</w:t>
+      </w:r>
+    </w:p>
+    <w:p>
+      <w:pPr>
+        <w:ind w:left="720"/>
+        <w:jc w:val="both"/>
+        <w:rPr>
+          <w:lang w:val="sv-SE"/>
+        </w:rPr>
+      </w:pPr>
+      <w:r>
+        <w:rPr>
+          <w:lang w:val="sv-SE"/>
+        </w:rPr>
+        <w:tab/>
+      </w:r>
+      <w:r>
+        <w:rPr>
+          <w:lang w:val="sv-SE"/>
+        </w:rPr>
+        <w:t>Platform ini juga akan menawarkan pengalaman eksplorasi kekayaan ragam kuliner Indonesia, mulai dari masakan tradisional hingga kreasi kuliner modern. Pengguna akan dapat menemukan resep autentik, cerita tentang makanan, dan rekomendasi tempat makan yang terkenal di seluruh Indonesia. Dengan menyajikan informasi yang menarik dan bermanfaat tentang kuliner Nusantara, kami berharap dapat memperkaya pengalaman kuliner pengguna, serta memperkuat apresiasi terhadap kekayaan budaya kuliner Indonesia.</w:t>
+      </w:r>
+    </w:p>
+    <w:p>
+      <w:pPr>
+        <w:pStyle w:val="Heading2"/>
+        <w:ind w:firstLine="720"/>
+        <w:jc w:val="both"/>
+        <w:rPr>
+          <w:lang w:val="sv-SE"/>
+        </w:rPr>
+      </w:pPr>
+      <w:r>
+        <w:rPr>
+          <w:lang w:val="sv-SE"/>
+        </w:rPr>
+        <w:t>Kisah Inspiratif dan Rencana Aksi Lingkungan</w:t>
+      </w:r>
+    </w:p>
+    <w:p>
+      <w:pPr>
+        <w:ind w:left="720"/>
+        <w:jc w:val="both"/>
+        <w:rPr>
+          <w:lang w:val="sv-SE"/>
+        </w:rPr>
+      </w:pPr>
+      <w:r>
+        <w:rPr>
+          <w:lang w:val="sv-SE"/>
+        </w:rPr>
+        <w:tab/>
+      </w:r>
+      <w:r>
+        <w:rPr>
+          <w:lang w:val="sv-SE"/>
+        </w:rPr>
+        <w:t>Selain konten budaya, kami juga akan menyajikan sejumlah kisah inspiratif tentang individu dan komunitas yang berperan aktif dalam melestarikan budaya dan lingkungan. Melalui artikel, vlog, dan cerita pendek, kami ingin menginspirasi masyarakat untuk berperan aktif dalam pelestarian warisan budaya dan alam Indonesia. Kami juga akan menyediakan rencana aksi sederhana yang dapat diikuti oleh pengguna untuk berkontribusi dalam menjaga kelestarian lingkungan sehari-hari, sehingga setiap individu dapat merasa memiliki peran dalam menjaga keberagaman budaya dan alam Indonesia.</w:t>
+      </w:r>
+    </w:p>
+    <w:p>
+      <w:pPr>
+        <w:ind w:left="720"/>
+        <w:jc w:val="both"/>
+        <w:rPr>
+          <w:lang w:val="sv-SE"/>
+        </w:rPr>
+      </w:pPr>
+    </w:p>
+    <w:p>
+      <w:pPr>
+        <w:ind w:left="720"/>
+        <w:jc w:val="both"/>
+        <w:rPr>
+          <w:lang w:val="sv-SE"/>
+        </w:rPr>
+      </w:pPr>
+    </w:p>
+    <w:p>
+      <w:pPr>
+        <w:ind w:left="720"/>
+        <w:jc w:val="both"/>
+        <w:rPr>
+          <w:lang w:val="sv-SE"/>
+        </w:rPr>
+      </w:pPr>
+    </w:p>
+    <w:p>
+      <w:pPr>
+        <w:ind w:left="720"/>
+        <w:jc w:val="both"/>
+        <w:rPr>
+          <w:lang w:val="sv-SE"/>
+        </w:rPr>
+      </w:pPr>
     </w:p>
     <w:p>
       <w:pPr>
@@ -424,16 +821,170 @@
         <w:rPr>
           <w:lang w:val="sv-SE"/>
         </w:rPr>
+        <w:lastRenderedPageBreak/>
         <w:t>Target Pengguna</w:t>
       </w:r>
     </w:p>
     <w:p>
       <w:pPr>
-        <w:jc w:val="both"/>
-        <w:rPr>
-          <w:lang w:val="sv-SE"/>
-        </w:rPr>
-      </w:pPr>
+        <w:ind w:firstLine="720"/>
+        <w:jc w:val="both"/>
+        <w:rPr>
+          <w:lang w:val="sv-SE"/>
+        </w:rPr>
+      </w:pPr>
+      <w:r>
+        <w:rPr>
+          <w:lang w:val="sv-SE"/>
+        </w:rPr>
+        <w:t>Website "</w:t>
+      </w:r>
+      <w:r>
+        <w:rPr>
+          <w:lang w:val="sv-SE"/>
+        </w:rPr>
+        <w:t>Aksara Nusantara</w:t>
+      </w:r>
+      <w:r>
+        <w:rPr>
+          <w:lang w:val="sv-SE"/>
+        </w:rPr>
+        <w:t>" ditujukan untuk berbagai kalangan masyarakat, namun dengan fokus utama pada kalangan pelajar di seluruh Indonesia. Kami percaya bahwa pelajar adalah generasi masa depan yang memiliki potensi besar dalam membentuk pemahaman, apresiasi, dan partisipasi terhadap kekayaan budaya dan lingkungan. Oleh karena itu, kami menyajikan konten-konten yang menarik dan bermanfaat bagi kalangan pelajar untuk menjelajahi, memahami, dan mengapresiasi keberagaman budaya Indonesia, serta untuk menjadi agen perubahan dalam upaya pelestarian lingkungan.</w:t>
+      </w:r>
+    </w:p>
+    <w:p>
+      <w:pPr>
+        <w:pStyle w:val="Heading2"/>
+        <w:jc w:val="both"/>
+        <w:rPr>
+          <w:lang w:val="sv-SE"/>
+        </w:rPr>
+      </w:pPr>
+      <w:r>
+        <w:rPr>
+          <w:lang w:val="sv-SE"/>
+        </w:rPr>
+        <w:tab/>
+        <w:t>Pelajar Sekolah Dasar dan Menengah</w:t>
+      </w:r>
+    </w:p>
+    <w:p>
+      <w:pPr>
+        <w:ind w:left="720"/>
+        <w:jc w:val="both"/>
+        <w:rPr>
+          <w:lang w:val="sv-SE"/>
+        </w:rPr>
+      </w:pPr>
+      <w:r>
+        <w:rPr>
+          <w:lang w:val="sv-SE"/>
+        </w:rPr>
+        <w:tab/>
+      </w:r>
+      <w:r>
+        <w:rPr>
+          <w:lang w:val="sv-SE"/>
+        </w:rPr>
+        <w:t>Kami menargetkan pelajar sekolah dasar dan menengah sebagai pengguna utama platform ini. Melalui konten yang disesuaikan dengan tingkat pemahaman mereka, kami ingin memperkenalkan mereka pada berbagai aspek budaya Indonesia secara menyenangkan dan edukatif. Dengan pengalaman yang interaktif dan mendidik, kami berharap dapat membantu membangun fondasi pemahaman budaya dan kesadaran lingkungan sejak dini, serta merangsang rasa ingin tahu dan eksplorasi pada masa pembentukan karakter mereka.</w:t>
+      </w:r>
+    </w:p>
+    <w:p>
+      <w:pPr>
+        <w:pStyle w:val="Heading2"/>
+        <w:jc w:val="both"/>
+        <w:rPr>
+          <w:lang w:val="sv-SE"/>
+        </w:rPr>
+      </w:pPr>
+      <w:r>
+        <w:rPr>
+          <w:lang w:val="sv-SE"/>
+        </w:rPr>
+        <w:tab/>
+        <w:t>Mahasiswa dan Peminat Pengetahuan</w:t>
+      </w:r>
+    </w:p>
+    <w:p>
+      <w:pPr>
+        <w:ind w:left="720"/>
+        <w:jc w:val="both"/>
+        <w:rPr>
+          <w:lang w:val="sv-SE"/>
+        </w:rPr>
+      </w:pPr>
+      <w:r>
+        <w:rPr>
+          <w:lang w:val="sv-SE"/>
+        </w:rPr>
+        <w:tab/>
+      </w:r>
+      <w:r>
+        <w:rPr>
+          <w:lang w:val="sv-SE"/>
+        </w:rPr>
+        <w:t>Selain pelajar, kami juga menyediakan konten yang menarik bagi mahasiswa dan peminat pengetahuan yang ingin mendalami keberagaman budaya Indonesia lebih lanjut. Dengan menyajikan informasi yang lebih mendalam dan akurat, kami berharap dapat menjadi sumber referensi yang berguna bagi penelitian, tugas kuliah, atau minat pribadi dalam bidang antropologi, seni, dan studi budaya lainnya. Kami juga ingin memberikan ruang bagi mahasiswa untuk berbagi pengetahuan dan pengalaman mereka, serta untuk berdiskusi tentang isu-isu budaya dan lingkungan yang relevan.</w:t>
+      </w:r>
+    </w:p>
+    <w:p>
+      <w:pPr>
+        <w:pStyle w:val="Heading2"/>
+        <w:jc w:val="both"/>
+        <w:rPr>
+          <w:lang w:val="sv-SE"/>
+        </w:rPr>
+      </w:pPr>
+      <w:r>
+        <w:rPr>
+          <w:lang w:val="sv-SE"/>
+        </w:rPr>
+        <w:tab/>
+        <w:t>Pengajar dan pendidik</w:t>
+      </w:r>
+    </w:p>
+    <w:p>
+      <w:pPr>
+        <w:ind w:left="720"/>
+        <w:jc w:val="both"/>
+        <w:rPr>
+          <w:lang w:val="sv-SE"/>
+        </w:rPr>
+      </w:pPr>
+      <w:r>
+        <w:rPr>
+          <w:lang w:val="sv-SE"/>
+        </w:rPr>
+        <w:tab/>
+      </w:r>
+      <w:r>
+        <w:rPr>
+          <w:lang w:val="sv-SE"/>
+        </w:rPr>
+        <w:t>Kami juga menargetkan pengajar dan pendidik sebagai pengguna potensial platform ini. Dengan menyediakan konten-konten yang mendidik dan bahan-bahan ajar yang berkualitas, kami ingin membantu pengajar dalam memperkaya materi pembelajaran mereka tentang kekayaan budaya Indonesia. Kami juga menyediakan sumber daya yang dapat digunakan dalam pembelajaran di kelas, baik dalam bentuk modul pembelajaran, video pembelajaran, atau aktivitas-aktivitas kreatif yang dapat dilakukan bersama siswa untuk meningkatkan pemahaman mereka tentang budaya dan lingkungan.</w:t>
+      </w:r>
+    </w:p>
+    <w:p>
+      <w:pPr>
+        <w:jc w:val="both"/>
+        <w:rPr>
+          <w:lang w:val="sv-SE"/>
+        </w:rPr>
+      </w:pPr>
+    </w:p>
+    <w:p>
+      <w:pPr>
+        <w:ind w:firstLine="720"/>
+        <w:jc w:val="both"/>
+        <w:rPr>
+          <w:lang w:val="sv-SE"/>
+        </w:rPr>
+      </w:pPr>
+      <w:r>
+        <w:rPr>
+          <w:lang w:val="sv-SE"/>
+        </w:rPr>
+        <w:t>Dengan menjangkau berbagai kalangan pelajar dari berbagai latar belakang dan tingkat pendidikan, kami berharap dapat memberikan kontribusi yang signifikan dalam memperluas pemahaman, apresiasi, dan partisipasi terhadap kekayaan budaya dan lingkungan Indonesia di kalangan generasi muda. Melalui platform ini, kami berharap dapat membentuk pemimpin masa depan yang memiliki kepedulian yang tinggi terhadap warisan budaya dan alam Indonesia, serta siap untuk menjadi agen perubahan yang positif dalam menjaga dan melestarikan keberagaman budaya dan lingkungan bagi generasi mendatang.</w:t>
+      </w:r>
     </w:p>
     <w:sectPr>
       <w:pgSz w:w="11906" w:h="16838"/>

</xml_diff>